<commit_message>
Update Viernes 24 de Abril de 2015
Agregado
-Imagenes
Bitacora

Modificado
-Casos de Uso
-Informe Tecnico
</commit_message>
<xml_diff>
--- a/Casos de Uso.docx
+++ b/Casos de Uso.docx
@@ -445,7 +445,7 @@
           </w:tcPr>
           <w:p>
             <w:r>
-              <w:t>14/04/2015</w:t>
+              <w:t>16/02/2015</w:t>
             </w:r>
           </w:p>
         </w:tc>
@@ -536,19 +536,7 @@
               <w:rPr>
                 <w:b/>
               </w:rPr>
-              <w:t>Pre</w:t>
-            </w:r>
-            <w:r>
-              <w:rPr>
-                <w:b/>
-              </w:rPr>
-              <w:t>-</w:t>
-            </w:r>
-            <w:r>
-              <w:rPr>
-                <w:b/>
-              </w:rPr>
-              <w:t>condiciones:</w:t>
+              <w:t>Precondiciones:</w:t>
             </w:r>
           </w:p>
           <w:p>
@@ -727,6 +715,11 @@
             </w:r>
           </w:p>
           <w:p>
+            <w:pPr>
+              <w:rPr>
+                <w:b/>
+              </w:rPr>
+            </w:pPr>
             <w:r>
               <w:t>3</w:t>
             </w:r>
@@ -748,32 +741,28 @@
             </w:r>
             <w:proofErr w:type="spellEnd"/>
             <w:r>
-              <w:t xml:space="preserve"> por lo que solicita que se le envié por correo electrónico.</w:t>
-            </w:r>
-          </w:p>
-          <w:p>
-            <w:r>
-              <w:t>4</w:t>
-            </w:r>
-            <w:r>
+              <w:t xml:space="preserve"> por lo que </w:t>
+            </w:r>
+            <w:r>
+              <w:t xml:space="preserve">puede solicitar el caso de uso </w:t>
+            </w:r>
+            <w:r>
+              <w:rPr>
+                <w:b/>
+              </w:rPr>
+              <w:t>Recuperar Contraseña</w:t>
+            </w:r>
+            <w:r>
+              <w:rPr>
+                <w:b/>
+              </w:rPr>
               <w:t>.</w:t>
             </w:r>
             <w:r>
-              <w:t>-El sistema solicita el correo electrónico.</w:t>
-            </w:r>
-          </w:p>
-          <w:p>
-            <w:r>
-              <w:t>5</w:t>
-            </w:r>
-            <w:r>
-              <w:t>.</w:t>
-            </w:r>
-            <w:r>
-              <w:t>-</w:t>
-            </w:r>
-            <w:r>
-              <w:t>El sistema comprueba la validez del correo electrónico y envía un email al correo electrónico.</w:t>
+              <w:rPr>
+                <w:b/>
+              </w:rPr>
+              <w:t xml:space="preserve"> (CU02)</w:t>
             </w:r>
           </w:p>
           <w:p/>
@@ -871,7 +860,6 @@
         <w:t xml:space="preserve"> teniendo que seguir unos pasos para poder recuperar su contraseña. El usuario introduce su correo electrónico. El sistema verifica la validez del correo electrónico y permite al usuario iniciar los pasos para la recuperación de su contraseña. </w:t>
       </w:r>
     </w:p>
-    <w:p/>
     <w:p/>
     <w:tbl>
       <w:tblPr>
@@ -900,7 +888,6 @@
               <w:rPr>
                 <w:b/>
               </w:rPr>
-              <w:lastRenderedPageBreak/>
               <w:t>Nombre:</w:t>
             </w:r>
           </w:p>
@@ -976,7 +963,7 @@
           </w:tcPr>
           <w:p>
             <w:r>
-              <w:t>14/04/2015</w:t>
+              <w:t>16/02/2015</w:t>
             </w:r>
           </w:p>
         </w:tc>
@@ -1003,6 +990,7 @@
           </w:p>
           <w:p>
             <w:r>
+              <w:lastRenderedPageBreak/>
               <w:t>El usuario accede a la sección Recuperar Contraseña, teniendo que seguir unos pasos para poder recuperar su contraseña. El usuario introduce su correo electrónico. El sistema verifica la validez del correo electrónico y permite al usuario iniciar los pasos para la recuperación de su contraseña.</w:t>
             </w:r>
           </w:p>
@@ -1025,6 +1013,7 @@
               <w:rPr>
                 <w:b/>
               </w:rPr>
+              <w:lastRenderedPageBreak/>
               <w:t>Actores:</w:t>
             </w:r>
           </w:p>
@@ -1241,8 +1230,16 @@
               <w:t>r de ello permitiéndolo</w:t>
             </w:r>
             <w:r>
-              <w:t xml:space="preserve"> que lo corrija.</w:t>
-            </w:r>
+              <w:t xml:space="preserve"> que corrija su corroe</w:t>
+            </w:r>
+            <w:proofErr w:type="gramStart"/>
+            <w:r>
+              <w:t>.</w:t>
+            </w:r>
+            <w:r>
+              <w:t>.</w:t>
+            </w:r>
+            <w:proofErr w:type="gramEnd"/>
           </w:p>
           <w:p>
             <w:r>
@@ -1432,7 +1429,7 @@
           </w:tcPr>
           <w:p>
             <w:r>
-              <w:t>19/04/2015</w:t>
+              <w:t>16/02/2015</w:t>
             </w:r>
           </w:p>
         </w:tc>
@@ -1500,42 +1497,42 @@
               <w:rPr>
                 <w:b/>
               </w:rPr>
+              <w:t>Actores:</w:t>
+            </w:r>
+          </w:p>
+          <w:p>
+            <w:r>
+              <w:t>Investigador, Usuario</w:t>
+            </w:r>
+            <w:r>
+              <w:t xml:space="preserve">  y Administrador</w:t>
+            </w:r>
+          </w:p>
+        </w:tc>
+      </w:tr>
+      <w:tr>
+        <w:tc>
+          <w:tcPr>
+            <w:tcW w:w="8728" w:type="dxa"/>
+            <w:gridSpan w:val="2"/>
+            <w:shd w:val="clear" w:color="auto" w:fill="F2F2F2" w:themeFill="background1" w:themeFillShade="F2"/>
+          </w:tcPr>
+          <w:p>
+            <w:pPr>
+              <w:rPr>
+                <w:b/>
+              </w:rPr>
+            </w:pPr>
+            <w:r>
+              <w:rPr>
+                <w:b/>
+              </w:rPr>
+              <w:t>Precondiciones:</w:t>
+            </w:r>
+          </w:p>
+          <w:p>
+            <w:r>
               <w:lastRenderedPageBreak/>
-              <w:t>Actores:</w:t>
-            </w:r>
-          </w:p>
-          <w:p>
-            <w:r>
-              <w:t>Investigador, Usuario</w:t>
-            </w:r>
-            <w:r>
-              <w:t xml:space="preserve">  y Administrador</w:t>
-            </w:r>
-          </w:p>
-        </w:tc>
-      </w:tr>
-      <w:tr>
-        <w:tc>
-          <w:tcPr>
-            <w:tcW w:w="8728" w:type="dxa"/>
-            <w:gridSpan w:val="2"/>
-            <w:shd w:val="clear" w:color="auto" w:fill="F2F2F2" w:themeFill="background1" w:themeFillShade="F2"/>
-          </w:tcPr>
-          <w:p>
-            <w:pPr>
-              <w:rPr>
-                <w:b/>
-              </w:rPr>
-            </w:pPr>
-            <w:r>
-              <w:rPr>
-                <w:b/>
-              </w:rPr>
-              <w:t>Precondiciones:</w:t>
-            </w:r>
-          </w:p>
-          <w:p>
-            <w:r>
               <w:t>Es</w:t>
             </w:r>
             <w:r>
@@ -1572,6 +1569,7 @@
               <w:rPr>
                 <w:b/>
               </w:rPr>
+              <w:lastRenderedPageBreak/>
               <w:t>Flujo Normal:</w:t>
             </w:r>
           </w:p>
@@ -1619,43 +1617,97 @@
               <w:t>.</w:t>
             </w:r>
           </w:p>
-          <w:p>
-            <w:r>
-              <w:t>5-El usuario cierra la ventana y vuelve a la navegación por el sistema.</w:t>
-            </w:r>
-          </w:p>
-        </w:tc>
-      </w:tr>
-      <w:tr>
-        <w:tc>
-          <w:tcPr>
-            <w:tcW w:w="8728" w:type="dxa"/>
-            <w:gridSpan w:val="2"/>
-            <w:shd w:val="clear" w:color="auto" w:fill="F2F2F2" w:themeFill="background1" w:themeFillShade="F2"/>
-          </w:tcPr>
-          <w:p>
-            <w:pPr>
-              <w:rPr>
-                <w:b/>
-              </w:rPr>
-            </w:pPr>
-            <w:r>
-              <w:rPr>
-                <w:b/>
-              </w:rPr>
-              <w:t>Flujo Alternativo:</w:t>
-            </w:r>
-          </w:p>
-          <w:p>
-            <w:r>
-              <w:t>4.-El actor cancela la operación y el sistema aborta el proceso.</w:t>
-            </w:r>
-          </w:p>
-          <w:p>
-            <w:r>
-              <w:t>5-El usuario puede modificar sus datos personales.</w:t>
-            </w:r>
-          </w:p>
+        </w:tc>
+      </w:tr>
+      <w:tr>
+        <w:tc>
+          <w:tcPr>
+            <w:tcW w:w="8728" w:type="dxa"/>
+            <w:gridSpan w:val="2"/>
+            <w:shd w:val="clear" w:color="auto" w:fill="F2F2F2" w:themeFill="background1" w:themeFillShade="F2"/>
+          </w:tcPr>
+          <w:p>
+            <w:pPr>
+              <w:rPr>
+                <w:b/>
+              </w:rPr>
+            </w:pPr>
+            <w:r>
+              <w:rPr>
+                <w:b/>
+              </w:rPr>
+              <w:t>Flujo Alternativo</w:t>
+            </w:r>
+            <w:r>
+              <w:rPr>
+                <w:b/>
+              </w:rPr>
+              <w:t xml:space="preserve"> 1</w:t>
+            </w:r>
+            <w:r>
+              <w:rPr>
+                <w:b/>
+              </w:rPr>
+              <w:t>:</w:t>
+            </w:r>
+          </w:p>
+          <w:p>
+            <w:r>
+              <w:t>4</w:t>
+            </w:r>
+            <w:r>
+              <w:t>a</w:t>
+            </w:r>
+            <w:r>
+              <w:t>.-El actor cancela la operación y el sistema aborta el proceso.</w:t>
+            </w:r>
+          </w:p>
+          <w:p/>
+        </w:tc>
+      </w:tr>
+      <w:tr>
+        <w:tc>
+          <w:tcPr>
+            <w:tcW w:w="8728" w:type="dxa"/>
+            <w:gridSpan w:val="2"/>
+            <w:shd w:val="clear" w:color="auto" w:fill="F2F2F2" w:themeFill="background1" w:themeFillShade="F2"/>
+          </w:tcPr>
+          <w:p>
+            <w:pPr>
+              <w:rPr>
+                <w:b/>
+              </w:rPr>
+            </w:pPr>
+            <w:r>
+              <w:rPr>
+                <w:b/>
+              </w:rPr>
+              <w:t>Flujo Alternativo 2:</w:t>
+            </w:r>
+          </w:p>
+          <w:p>
+            <w:pPr>
+              <w:rPr>
+                <w:b/>
+              </w:rPr>
+            </w:pPr>
+            <w:r>
+              <w:t xml:space="preserve">4b- El usuario invoca  el caso de uso </w:t>
+            </w:r>
+            <w:r>
+              <w:rPr>
+                <w:b/>
+              </w:rPr>
+              <w:t>Modificar Información.</w:t>
+            </w:r>
+            <w:r>
+              <w:rPr>
+                <w:b/>
+              </w:rPr>
+              <w:t xml:space="preserve"> (CU04)</w:t>
+            </w:r>
+          </w:p>
+          <w:p/>
         </w:tc>
       </w:tr>
       <w:tr>
@@ -1713,11 +1765,9 @@
         <w:br/>
         <w:t xml:space="preserve">El usuario puede modificar su información desde cualquier parte del sistema. Para esto debe de entrar a Mi Perfil y seleccionar la opción Editar </w:t>
       </w:r>
-      <w:proofErr w:type="gramStart"/>
-      <w:r>
-        <w:t>información ,</w:t>
-      </w:r>
-      <w:proofErr w:type="gramEnd"/>
+      <w:r>
+        <w:t>información,</w:t>
+      </w:r>
       <w:r>
         <w:t xml:space="preserve"> teniendo como resultado </w:t>
       </w:r>
@@ -1848,7 +1898,7 @@
           </w:tcPr>
           <w:p>
             <w:r>
-              <w:t>19/20/04</w:t>
+              <w:t>16/02/2015</w:t>
             </w:r>
           </w:p>
         </w:tc>
@@ -1908,7 +1958,7 @@
           </w:p>
           <w:p>
             <w:r>
-              <w:t>Investigador, Usuario Normal y Administrador</w:t>
+              <w:t>Investigador, Usuario y Administrador</w:t>
             </w:r>
           </w:p>
         </w:tc>
@@ -1943,7 +1993,13 @@
             </w:r>
             <w:proofErr w:type="spellEnd"/>
             <w:r>
-              <w:t xml:space="preserve"> en el sistema, y antes se debió de ver ejecutado el caso de uso Consultar Información.</w:t>
+              <w:t xml:space="preserve"> en el sistema, y antes se debió de ver ejecutado el caso de uso </w:t>
+            </w:r>
+            <w:r>
+              <w:rPr>
+                <w:b/>
+              </w:rPr>
+              <w:t>Consultar Información.</w:t>
             </w:r>
           </w:p>
         </w:tc>
@@ -2026,7 +2082,6 @@
           </w:p>
           <w:p>
             <w:r>
-              <w:lastRenderedPageBreak/>
               <w:t xml:space="preserve">5-El usuario decide cambiar su contraseña </w:t>
             </w:r>
             <w:r>
@@ -2055,7 +2110,6 @@
               <w:rPr>
                 <w:b/>
               </w:rPr>
-              <w:lastRenderedPageBreak/>
               <w:t>Pos</w:t>
             </w:r>
             <w:r>
@@ -2193,7 +2247,7 @@
           </w:tcPr>
           <w:p>
             <w:r>
-              <w:t>25/04/2015</w:t>
+              <w:t>16/02/2015</w:t>
             </w:r>
           </w:p>
         </w:tc>
@@ -2434,7 +2488,18 @@
     <w:p/>
     <w:p>
       <w:r>
-        <w:t>CU06- Consultar Proyecto (Escenario).</w:t>
+        <w:t xml:space="preserve">CU06- Consultar </w:t>
+      </w:r>
+      <w:r>
+        <w:t>Proyectos (</w:t>
+      </w:r>
+      <w:r>
+        <w:t>Escenario).</w:t>
+      </w:r>
+    </w:p>
+    <w:p>
+      <w:r>
+        <w:t>Permitir que el usuario o administrador pueda ver de una manera rápida cuantos proyectos se encuentran en el sistema, así como el status actual del proyecto y alguna otra información de estos mismos.</w:t>
       </w:r>
     </w:p>
     <w:tbl>
@@ -2477,6 +2542,9 @@
             <w:r>
               <w:t>Consultar Proyecto</w:t>
             </w:r>
+            <w:r>
+              <w:t>s</w:t>
+            </w:r>
           </w:p>
         </w:tc>
       </w:tr>
@@ -2539,7 +2607,7 @@
           </w:tcPr>
           <w:p>
             <w:r>
-              <w:t>24/04/2014</w:t>
+              <w:t>16/02/2015</w:t>
             </w:r>
           </w:p>
         </w:tc>
@@ -2621,12 +2689,12 @@
               <w:rPr>
                 <w:b/>
               </w:rPr>
+              <w:lastRenderedPageBreak/>
               <w:t>Precondiciones:</w:t>
             </w:r>
           </w:p>
           <w:p>
             <w:r>
-              <w:lastRenderedPageBreak/>
               <w:t xml:space="preserve">Estar </w:t>
             </w:r>
             <w:proofErr w:type="spellStart"/>
@@ -2660,7 +2728,6 @@
               <w:rPr>
                 <w:b/>
               </w:rPr>
-              <w:lastRenderedPageBreak/>
               <w:t>Flujo Normal:</w:t>
             </w:r>
           </w:p>
@@ -2707,13 +2774,55 @@
             </w:r>
           </w:p>
           <w:p>
-            <w:r>
-              <w:t>5.-El usuario, en la caja de búsqueda, puede buscar los proyectos por nombres.</w:t>
-            </w:r>
-          </w:p>
-          <w:p>
-            <w:r>
-              <w:t>6.-El sistema regresa el proyecto escogido.</w:t>
+            <w:pPr>
+              <w:rPr>
+                <w:b/>
+              </w:rPr>
+            </w:pPr>
+            <w:r>
+              <w:t>5.-El usuario</w:t>
+            </w:r>
+            <w:r>
+              <w:t xml:space="preserve"> puede invocar el caso de uso </w:t>
+            </w:r>
+            <w:r>
+              <w:rPr>
+                <w:b/>
+              </w:rPr>
+              <w:t xml:space="preserve">Modificar </w:t>
+            </w:r>
+            <w:r>
+              <w:rPr>
+                <w:b/>
+              </w:rPr>
+              <w:t>Proyecto (</w:t>
+            </w:r>
+            <w:r>
+              <w:rPr>
+                <w:b/>
+              </w:rPr>
+              <w:t xml:space="preserve">CU07) </w:t>
+            </w:r>
+            <w:r>
+              <w:t xml:space="preserve">o el caso de uso </w:t>
+            </w:r>
+            <w:r>
+              <w:rPr>
+                <w:b/>
+              </w:rPr>
+              <w:t xml:space="preserve">Buscar </w:t>
+            </w:r>
+            <w:r>
+              <w:rPr>
+                <w:b/>
+              </w:rPr>
+              <w:t>Proyecto (</w:t>
+            </w:r>
+            <w:r>
+              <w:rPr>
+                <w:b/>
+              </w:rPr>
+              <w:t>CU08).</w:t>
             </w:r>
           </w:p>
         </w:tc>
@@ -2758,7 +2867,28 @@
               <w:t>usuario o</w:t>
             </w:r>
             <w:r>
-              <w:t xml:space="preserve"> administrador manipular dicho proyecto, y ser capaz de efectuar el caso de uso Modificar Proyecto.</w:t>
+              <w:t xml:space="preserve"> administrador </w:t>
+            </w:r>
+            <w:r>
+              <w:t>ver los</w:t>
+            </w:r>
+            <w:r>
+              <w:t xml:space="preserve"> proyecto</w:t>
+            </w:r>
+            <w:r>
+              <w:t>s</w:t>
+            </w:r>
+            <w:r>
+              <w:t xml:space="preserve"> existentes en el sistema</w:t>
+            </w:r>
+            <w:r>
+              <w:t>, y ser capaz de efectuar el caso de uso Modificar Proyecto</w:t>
+            </w:r>
+            <w:r>
+              <w:t xml:space="preserve"> o Buscar Proyecto</w:t>
+            </w:r>
+            <w:r>
+              <w:t>.</w:t>
             </w:r>
           </w:p>
         </w:tc>
@@ -2778,19 +2908,7 @@
     </w:p>
     <w:p>
       <w:r>
-        <w:t xml:space="preserve">Permite al </w:t>
-      </w:r>
-      <w:r>
-        <w:t>actor</w:t>
-      </w:r>
-      <w:r>
-        <w:t xml:space="preserve"> editar la información de </w:t>
-      </w:r>
-      <w:r>
-        <w:t>un proyecto existente</w:t>
-      </w:r>
-      <w:r>
-        <w:t xml:space="preserve"> en el sistema.</w:t>
+        <w:t>Permite al actor editar la información de un proyecto existente en el sistema.</w:t>
       </w:r>
     </w:p>
     <w:tbl>
@@ -2831,10 +2949,7 @@
           </w:tcPr>
           <w:p>
             <w:r>
-              <w:t xml:space="preserve">Modificar </w:t>
-            </w:r>
-            <w:r>
-              <w:t>Proyecto</w:t>
+              <w:t>Modificar Proyecto</w:t>
             </w:r>
           </w:p>
         </w:tc>
@@ -2898,7 +3013,7 @@
           </w:tcPr>
           <w:p>
             <w:r>
-              <w:t>19/04/2015</w:t>
+              <w:t>16/02/2015</w:t>
             </w:r>
           </w:p>
         </w:tc>
@@ -2925,19 +3040,7 @@
           </w:p>
           <w:p>
             <w:r>
-              <w:t xml:space="preserve">Permite al </w:t>
-            </w:r>
-            <w:r>
-              <w:t>actor</w:t>
-            </w:r>
-            <w:r>
-              <w:t xml:space="preserve"> editar la información de </w:t>
-            </w:r>
-            <w:r>
-              <w:t>un proyecto existente</w:t>
-            </w:r>
-            <w:r>
-              <w:t xml:space="preserve"> en el sistema.</w:t>
+              <w:t>Permite al actor editar la información de un proyecto existente en el sistema.</w:t>
             </w:r>
           </w:p>
         </w:tc>
@@ -2964,10 +3067,7 @@
           </w:p>
           <w:p>
             <w:r>
-              <w:t xml:space="preserve">Usuario y </w:t>
-            </w:r>
-            <w:r>
-              <w:t>Administrador</w:t>
+              <w:t>Usuario y Administrador</w:t>
             </w:r>
           </w:p>
         </w:tc>
@@ -3007,12 +3107,32 @@
             </w:r>
             <w:proofErr w:type="spellEnd"/>
             <w:r>
-              <w:t xml:space="preserve"> en el s</w:t>
-            </w:r>
-            <w:r>
-              <w:t>istema y tener acceso</w:t>
-            </w:r>
-            <w:r>
+              <w:t xml:space="preserve"> en el </w:t>
+            </w:r>
+            <w:proofErr w:type="gramStart"/>
+            <w:r>
+              <w:t>sistema ,</w:t>
+            </w:r>
+            <w:proofErr w:type="gramEnd"/>
+            <w:r>
+              <w:t xml:space="preserve"> </w:t>
+            </w:r>
+            <w:r>
+              <w:t>tener acceso</w:t>
+            </w:r>
+            <w:r>
+              <w:t xml:space="preserve"> y antes se debió de ver ejecutado el caso de uso </w:t>
+            </w:r>
+            <w:r>
+              <w:rPr>
+                <w:b/>
+              </w:rPr>
+              <w:t>Consultar Proyectos(CU06)</w:t>
+            </w:r>
+            <w:r>
+              <w:rPr>
+                <w:b/>
+              </w:rPr>
               <w:t>.</w:t>
             </w:r>
           </w:p>
@@ -3040,56 +3160,41 @@
           </w:p>
           <w:p>
             <w:r>
-              <w:t>1.-E</w:t>
-            </w:r>
-            <w:r>
-              <w:t xml:space="preserve">l </w:t>
+              <w:t xml:space="preserve">1.-El </w:t>
             </w:r>
             <w:r>
               <w:t xml:space="preserve"> usuario</w:t>
             </w:r>
             <w:r>
-              <w:t xml:space="preserve"> ingresa a la sección de proyectos , en el apartado de ver proyectos </w:t>
+              <w:t xml:space="preserve"> ingresa a la sección de proyectos , en el apartado de ver proyectos  </w:t>
+            </w:r>
+          </w:p>
+          <w:p>
+            <w:r>
+              <w:t xml:space="preserve">2.-El sistema carga una ventana en el browser, </w:t>
+            </w:r>
+            <w:r>
+              <w:t xml:space="preserve">con una tabla donde se muestran los diversos </w:t>
+            </w:r>
+            <w:r>
+              <w:t xml:space="preserve">              </w:t>
+            </w:r>
+            <w:r>
+              <w:t>proyectos existentes con los datos correspondientes del proyecto.</w:t>
+            </w:r>
+          </w:p>
+          <w:p>
+            <w:r>
+              <w:t>3.- El usuario selecciona el proyecto a editar.</w:t>
+            </w:r>
+          </w:p>
+          <w:p>
+            <w:r>
+              <w:t xml:space="preserve">4.-El </w:t>
             </w:r>
             <w:r>
               <w:t xml:space="preserve"> </w:t>
             </w:r>
-          </w:p>
-          <w:p>
-            <w:r>
-              <w:t xml:space="preserve">2.-El sistema carga una ventana en el browser, </w:t>
-            </w:r>
-            <w:r>
-              <w:t xml:space="preserve">con una tabla donde se muestran los diversos </w:t>
-            </w:r>
-            <w:r>
-              <w:t xml:space="preserve">              </w:t>
-            </w:r>
-            <w:r>
-              <w:t>proyectos existentes con los datos correspondientes del proyecto.</w:t>
-            </w:r>
-          </w:p>
-          <w:p>
-            <w:r>
-              <w:t xml:space="preserve">3.- El usuario </w:t>
-            </w:r>
-            <w:r>
-              <w:t xml:space="preserve">selecciona el </w:t>
-            </w:r>
-            <w:r>
-              <w:t xml:space="preserve">proyecto </w:t>
-            </w:r>
-            <w:r>
-              <w:t>a editar.</w:t>
-            </w:r>
-          </w:p>
-          <w:p>
-            <w:r>
-              <w:t xml:space="preserve">4.-El </w:t>
-            </w:r>
-            <w:r>
-              <w:t xml:space="preserve"> </w:t>
-            </w:r>
             <w:r>
               <w:t xml:space="preserve">sistema muestra un formulario con </w:t>
             </w:r>
@@ -3126,7 +3231,7 @@
           </w:p>
           <w:p>
             <w:r>
-              <w:t>5</w:t>
+              <w:t>6</w:t>
             </w:r>
             <w:r>
               <w:t>.-El sistema comprueba la validez de los datos y se guarda la nueva información.</w:t>
@@ -3239,11 +3344,15 @@
     <w:p/>
     <w:p>
       <w:r>
-        <w:lastRenderedPageBreak/>
         <w:t>CU08</w:t>
       </w:r>
       <w:r>
         <w:t>-Buscar Proyecto (Escenario).</w:t>
+      </w:r>
+    </w:p>
+    <w:p>
+      <w:r>
+        <w:t>Permite a cualquier actor poder buscar un proyecto en el sistema de una manera fácil y rápida</w:t>
       </w:r>
     </w:p>
     <w:tbl>
@@ -3348,7 +3457,7 @@
           </w:tcPr>
           <w:p>
             <w:r>
-              <w:t>24/04/2015</w:t>
+              <w:t>16/02/2015</w:t>
             </w:r>
           </w:p>
         </w:tc>
@@ -3440,7 +3549,21 @@
             </w:r>
             <w:proofErr w:type="spellEnd"/>
             <w:r>
-              <w:t xml:space="preserve"> en el sistema y por lo menos que exista un proyecto en el sistema.</w:t>
+              <w:t xml:space="preserve"> en el </w:t>
+            </w:r>
+            <w:proofErr w:type="gramStart"/>
+            <w:r>
+              <w:t>sistema ,</w:t>
+            </w:r>
+            <w:proofErr w:type="gramEnd"/>
+            <w:r>
+              <w:t xml:space="preserve"> tener acceso, que exista un proyecto en el sistema y que  antes se debió de ver ejecutado el caso de uso </w:t>
+            </w:r>
+            <w:r>
+              <w:rPr>
+                <w:b/>
+              </w:rPr>
+              <w:t>Consultar Proyectos(CU06).</w:t>
             </w:r>
           </w:p>
         </w:tc>
@@ -3717,7 +3840,7 @@
           </w:tcPr>
           <w:p>
             <w:r>
-              <w:t>24/03/2014</w:t>
+              <w:t>16/02/2015</w:t>
             </w:r>
           </w:p>
         </w:tc>
@@ -3806,7 +3929,19 @@
             </w:r>
             <w:proofErr w:type="spellEnd"/>
             <w:r>
-              <w:t xml:space="preserve"> en el sistema y tener acceso apartado eliminar proyecto</w:t>
+              <w:t xml:space="preserve"> en el sistema y </w:t>
+            </w:r>
+            <w:r>
+              <w:t xml:space="preserve">tener acceso </w:t>
+            </w:r>
+            <w:r>
+              <w:t xml:space="preserve">al </w:t>
+            </w:r>
+            <w:r>
+              <w:t>apartado eliminar proyecto</w:t>
+            </w:r>
+            <w:r>
+              <w:t xml:space="preserve"> </w:t>
             </w:r>
           </w:p>
         </w:tc>
@@ -3849,13 +3984,26 @@
           </w:p>
           <w:p>
             <w:r>
+              <w:lastRenderedPageBreak/>
               <w:t xml:space="preserve">3.-El </w:t>
             </w:r>
             <w:r>
               <w:t>usuario</w:t>
             </w:r>
             <w:r>
-              <w:t>, en la caja de búsqueda, escribe el nombre del proyecto o folio a buscar.</w:t>
+              <w:t xml:space="preserve">, en la caja de búsqueda, escribe el nombre del proyecto o folio a </w:t>
+            </w:r>
+            <w:r>
+              <w:t>buscar</w:t>
+            </w:r>
+            <w:r>
+              <w:rPr>
+                <w:b/>
+              </w:rPr>
+              <w:t xml:space="preserve"> (CU08)</w:t>
+            </w:r>
+            <w:r>
+              <w:t>.</w:t>
             </w:r>
           </w:p>
           <w:p>
@@ -3882,6 +4030,7 @@
               <w:rPr>
                 <w:b/>
               </w:rPr>
+              <w:lastRenderedPageBreak/>
               <w:t>Flujo Alternativo:</w:t>
             </w:r>
           </w:p>
@@ -3904,7 +4053,6 @@
           </w:p>
           <w:p>
             <w:r>
-              <w:lastRenderedPageBreak/>
               <w:t>2-el actor cancela la operación y vuelve a la ventana anterior.</w:t>
             </w:r>
           </w:p>
@@ -3927,7 +4075,6 @@
               <w:rPr>
                 <w:b/>
               </w:rPr>
-              <w:lastRenderedPageBreak/>
               <w:t>Pos</w:t>
             </w:r>
             <w:r>
@@ -4072,7 +4219,7 @@
           </w:tcPr>
           <w:p>
             <w:r>
-              <w:t>19/04/2015</w:t>
+              <w:t>16/02/2015</w:t>
             </w:r>
           </w:p>
         </w:tc>
@@ -4409,7 +4556,11 @@
       </w:r>
       <w:proofErr w:type="spellEnd"/>
       <w:r>
-        <w:t xml:space="preserve"> en el sistema puede expresar sus ideas u opiniones para mejorar el sistema o reportar algún problema en este mismo para que el desarrollador trabaje sobre esos problemas.</w:t>
+        <w:t xml:space="preserve"> en el sistema puede expresar sus ideas u opiniones para mejorar el </w:t>
+      </w:r>
+      <w:r>
+        <w:lastRenderedPageBreak/>
+        <w:t>sistema o reportar algún problema en este mismo para que el desarrollador trabaje sobre esos problemas.</w:t>
       </w:r>
     </w:p>
     <w:tbl>
@@ -4503,7 +4654,6 @@
               <w:rPr>
                 <w:b/>
               </w:rPr>
-              <w:lastRenderedPageBreak/>
               <w:t>Fecha:</w:t>
             </w:r>
           </w:p>
@@ -4515,7 +4665,7 @@
           </w:tcPr>
           <w:p>
             <w:r>
-              <w:t>19/24/2015</w:t>
+              <w:t>16/02/2015</w:t>
             </w:r>
           </w:p>
         </w:tc>
@@ -4787,16 +4937,11 @@
     <w:p/>
     <w:p>
       <w:r>
-        <w:t>CU12</w:t>
-      </w:r>
-      <w:r>
-        <w:t>-Agregar Usuario (Escenario).</w:t>
+        <w:t>CU12- Consultar Usuarios (Escenario).</w:t>
       </w:r>
       <w:r>
         <w:br/>
-      </w:r>
-      <w:r>
-        <w:t>Pedirle toda la información a la persona para darlo de alta en el sistema y así la persona pueda empezar a usar los servicios de este mismo.</w:t>
+        <w:t>Permitir al administrador que pueda ver de una manera rápida cuantos usuarios se encuentran dados de alta en el sistema, así como su información personal.</w:t>
       </w:r>
     </w:p>
     <w:tbl>
@@ -4837,7 +4982,7 @@
           </w:tcPr>
           <w:p>
             <w:r>
-              <w:t>Agregar Usuario</w:t>
+              <w:t>Consultar Usuarios</w:t>
             </w:r>
           </w:p>
         </w:tc>
@@ -4901,7 +5046,7 @@
           </w:tcPr>
           <w:p>
             <w:r>
-              <w:t>19/04/2015</w:t>
+              <w:t>16/02/2015</w:t>
             </w:r>
           </w:p>
         </w:tc>
@@ -4928,328 +5073,269 @@
           </w:p>
           <w:p>
             <w:r>
-              <w:t xml:space="preserve">Pedirle toda la información a la persona para </w:t>
-            </w:r>
-            <w:r>
-              <w:t>darlo de alta</w:t>
-            </w:r>
-            <w:r>
-              <w:t xml:space="preserve"> en el sistema </w:t>
-            </w:r>
-            <w:r>
-              <w:t xml:space="preserve">y </w:t>
-            </w:r>
-            <w:r>
-              <w:t>así</w:t>
-            </w:r>
+              <w:t>Permitir al administrador que pueda ver de una manera rápida cuantos usuarios se encuentran dados de alta en el sistema, así como su información personal.</w:t>
+            </w:r>
+          </w:p>
+        </w:tc>
+      </w:tr>
+      <w:tr>
+        <w:tc>
+          <w:tcPr>
+            <w:tcW w:w="8728" w:type="dxa"/>
+            <w:gridSpan w:val="2"/>
+            <w:shd w:val="clear" w:color="auto" w:fill="F2F2F2" w:themeFill="background1" w:themeFillShade="F2"/>
+          </w:tcPr>
+          <w:p>
+            <w:pPr>
+              <w:rPr>
+                <w:b/>
+              </w:rPr>
+            </w:pPr>
+            <w:r>
+              <w:rPr>
+                <w:b/>
+              </w:rPr>
+              <w:t>Actores:</w:t>
+            </w:r>
+          </w:p>
+          <w:p>
+            <w:r>
+              <w:t>Administrador</w:t>
+            </w:r>
+          </w:p>
+        </w:tc>
+      </w:tr>
+      <w:tr>
+        <w:tc>
+          <w:tcPr>
+            <w:tcW w:w="8728" w:type="dxa"/>
+            <w:gridSpan w:val="2"/>
+            <w:shd w:val="clear" w:color="auto" w:fill="F2F2F2" w:themeFill="background1" w:themeFillShade="F2"/>
+          </w:tcPr>
+          <w:p>
+            <w:pPr>
+              <w:rPr>
+                <w:b/>
+              </w:rPr>
+            </w:pPr>
+            <w:r>
+              <w:rPr>
+                <w:b/>
+              </w:rPr>
+              <w:t>Precondiciones:</w:t>
+            </w:r>
+          </w:p>
+          <w:p>
+            <w:r>
+              <w:t xml:space="preserve">Estar </w:t>
+            </w:r>
+            <w:proofErr w:type="spellStart"/>
+            <w:r>
+              <w:t>logueado</w:t>
+            </w:r>
+            <w:proofErr w:type="spellEnd"/>
+            <w:r>
+              <w:t xml:space="preserve"> en el sistema  y tener acceso.</w:t>
+            </w:r>
+          </w:p>
+        </w:tc>
+      </w:tr>
+      <w:tr>
+        <w:tc>
+          <w:tcPr>
+            <w:tcW w:w="8728" w:type="dxa"/>
+            <w:gridSpan w:val="2"/>
+            <w:shd w:val="clear" w:color="auto" w:fill="F2F2F2" w:themeFill="background1" w:themeFillShade="F2"/>
+          </w:tcPr>
+          <w:p>
+            <w:pPr>
+              <w:rPr>
+                <w:b/>
+              </w:rPr>
+            </w:pPr>
+            <w:r>
+              <w:rPr>
+                <w:b/>
+              </w:rPr>
+              <w:t>Flujo Normal:</w:t>
+            </w:r>
+          </w:p>
+          <w:p>
+            <w:r>
+              <w:t xml:space="preserve">1.-El usuario ingresa a la sección de </w:t>
+            </w:r>
+            <w:proofErr w:type="spellStart"/>
+            <w:r>
+              <w:t>content</w:t>
+            </w:r>
+            <w:proofErr w:type="spellEnd"/>
             <w:r>
               <w:t xml:space="preserve"> </w:t>
             </w:r>
-            <w:r>
-              <w:t>la persona pueda</w:t>
-            </w:r>
-            <w:r>
-              <w:t xml:space="preserve"> empezar a usar</w:t>
-            </w:r>
-            <w:r>
-              <w:t xml:space="preserve"> los servicios de este mismo.</w:t>
-            </w:r>
-          </w:p>
-        </w:tc>
-      </w:tr>
-      <w:tr>
-        <w:tc>
-          <w:tcPr>
-            <w:tcW w:w="8728" w:type="dxa"/>
-            <w:gridSpan w:val="2"/>
-            <w:shd w:val="clear" w:color="auto" w:fill="F2F2F2" w:themeFill="background1" w:themeFillShade="F2"/>
-          </w:tcPr>
-          <w:p>
-            <w:pPr>
-              <w:rPr>
-                <w:b/>
-              </w:rPr>
-            </w:pPr>
-            <w:r>
-              <w:rPr>
-                <w:b/>
-              </w:rPr>
-              <w:t>Actores:</w:t>
-            </w:r>
-          </w:p>
-          <w:p>
-            <w:r>
-              <w:t>Administrador</w:t>
-            </w:r>
-          </w:p>
-        </w:tc>
-      </w:tr>
-      <w:tr>
-        <w:tc>
-          <w:tcPr>
-            <w:tcW w:w="8728" w:type="dxa"/>
-            <w:gridSpan w:val="2"/>
-            <w:shd w:val="clear" w:color="auto" w:fill="F2F2F2" w:themeFill="background1" w:themeFillShade="F2"/>
-          </w:tcPr>
-          <w:p>
-            <w:pPr>
-              <w:rPr>
-                <w:b/>
-              </w:rPr>
-            </w:pPr>
-            <w:r>
-              <w:rPr>
-                <w:b/>
-              </w:rPr>
-              <w:t>Precondiciones:</w:t>
-            </w:r>
-          </w:p>
-          <w:p>
-            <w:r>
-              <w:t xml:space="preserve">Estar </w:t>
-            </w:r>
             <w:proofErr w:type="spellStart"/>
             <w:r>
-              <w:t>logueado</w:t>
+              <w:t>managent</w:t>
             </w:r>
             <w:proofErr w:type="spellEnd"/>
             <w:r>
-              <w:t xml:space="preserve"> en el sistema y tener acceso al </w:t>
+              <w:t xml:space="preserve"> </w:t>
             </w:r>
             <w:proofErr w:type="spellStart"/>
             <w:r>
-              <w:t>content</w:t>
+              <w:t>system</w:t>
             </w:r>
             <w:proofErr w:type="spellEnd"/>
             <w:r>
               <w:t xml:space="preserve"> </w:t>
             </w:r>
-            <w:proofErr w:type="spellStart"/>
-            <w:r>
-              <w:t>managent</w:t>
-            </w:r>
-            <w:proofErr w:type="spellEnd"/>
-            <w:r>
-              <w:t xml:space="preserve"> </w:t>
-            </w:r>
-            <w:proofErr w:type="spellStart"/>
-            <w:r>
-              <w:t>system</w:t>
-            </w:r>
-            <w:proofErr w:type="spellEnd"/>
-            <w:r>
-              <w:t>.</w:t>
-            </w:r>
-          </w:p>
-        </w:tc>
-      </w:tr>
-      <w:tr>
-        <w:tc>
-          <w:tcPr>
-            <w:tcW w:w="8728" w:type="dxa"/>
-            <w:gridSpan w:val="2"/>
-            <w:shd w:val="clear" w:color="auto" w:fill="F2F2F2" w:themeFill="background1" w:themeFillShade="F2"/>
-          </w:tcPr>
-          <w:p>
-            <w:pPr>
-              <w:rPr>
-                <w:b/>
-              </w:rPr>
-            </w:pPr>
-            <w:r>
-              <w:rPr>
-                <w:b/>
-              </w:rPr>
-              <w:t>Flujo Normal:</w:t>
-            </w:r>
-          </w:p>
-          <w:p>
-            <w:r>
-              <w:t>1.-El</w:t>
-            </w:r>
-            <w:r>
-              <w:t xml:space="preserve"> usuario</w:t>
-            </w:r>
-            <w:r>
-              <w:t xml:space="preserve"> ingresa </w:t>
-            </w:r>
-            <w:r>
-              <w:t>a la</w:t>
-            </w:r>
-            <w:r>
-              <w:t xml:space="preserve"> sección de </w:t>
-            </w:r>
-            <w:proofErr w:type="spellStart"/>
-            <w:r>
-              <w:t>content</w:t>
-            </w:r>
-            <w:proofErr w:type="spellEnd"/>
-            <w:r>
-              <w:t xml:space="preserve"> </w:t>
-            </w:r>
-            <w:proofErr w:type="spellStart"/>
-            <w:r>
-              <w:t>managent</w:t>
-            </w:r>
-            <w:proofErr w:type="spellEnd"/>
-            <w:r>
-              <w:t xml:space="preserve"> </w:t>
-            </w:r>
-            <w:proofErr w:type="spellStart"/>
-            <w:r>
-              <w:t>system</w:t>
-            </w:r>
-            <w:proofErr w:type="spellEnd"/>
-            <w:r>
-              <w:t xml:space="preserve"> y selecciona la opción “Agregar Usuario”, para ingresar los datos deseados.</w:t>
-            </w:r>
-          </w:p>
-          <w:p>
-            <w:r>
-              <w:t>2</w:t>
-            </w:r>
-            <w:r>
-              <w:t>.</w:t>
-            </w:r>
-            <w:r>
-              <w:t>-El sistema carga una ventana en el browser, y aparece un formulario con varios campos correspondientes según la vista seleccionada.</w:t>
-            </w:r>
-          </w:p>
-          <w:p>
+          </w:p>
+          <w:p>
+            <w:r>
+              <w:t>2.-El sistema carga una ventana en el browser, con una tabla donde se muestran los diversos usuarios existentes con los datos correspondientes del usuario.</w:t>
+            </w:r>
+          </w:p>
+        </w:tc>
+      </w:tr>
+      <w:tr>
+        <w:tc>
+          <w:tcPr>
+            <w:tcW w:w="8728" w:type="dxa"/>
+            <w:gridSpan w:val="2"/>
+            <w:shd w:val="clear" w:color="auto" w:fill="F2F2F2" w:themeFill="background1" w:themeFillShade="F2"/>
+          </w:tcPr>
+          <w:p>
+            <w:pPr>
+              <w:rPr>
+                <w:b/>
+              </w:rPr>
+            </w:pPr>
+            <w:r>
+              <w:rPr>
+                <w:b/>
+              </w:rPr>
+              <w:lastRenderedPageBreak/>
+              <w:t>Flujo Alternativo</w:t>
+            </w:r>
+            <w:r>
+              <w:rPr>
+                <w:b/>
+              </w:rPr>
+              <w:t xml:space="preserve"> 1</w:t>
+            </w:r>
+            <w:r>
+              <w:rPr>
+                <w:b/>
+              </w:rPr>
+              <w:t>:</w:t>
+            </w:r>
+          </w:p>
+          <w:p>
+            <w:r>
+              <w:t>2-El sistema no devuelve ningún usuario.</w:t>
+            </w:r>
+          </w:p>
+        </w:tc>
+      </w:tr>
+      <w:tr>
+        <w:tc>
+          <w:tcPr>
+            <w:tcW w:w="8728" w:type="dxa"/>
+            <w:gridSpan w:val="2"/>
+            <w:shd w:val="clear" w:color="auto" w:fill="F2F2F2" w:themeFill="background1" w:themeFillShade="F2"/>
+          </w:tcPr>
+          <w:p>
+            <w:pPr>
+              <w:rPr>
+                <w:b/>
+              </w:rPr>
+            </w:pPr>
+            <w:r>
+              <w:rPr>
+                <w:b/>
+              </w:rPr>
+              <w:t xml:space="preserve">Flujo Alternativo </w:t>
+            </w:r>
+            <w:r>
+              <w:rPr>
+                <w:b/>
+              </w:rPr>
+              <w:t xml:space="preserve"> 2:</w:t>
+            </w:r>
+          </w:p>
+          <w:p>
+            <w:pPr>
+              <w:rPr>
+                <w:b/>
+              </w:rPr>
+            </w:pPr>
             <w:r>
               <w:t>3</w:t>
             </w:r>
             <w:r>
-              <w:t>.</w:t>
-            </w:r>
-            <w:r>
-              <w:t xml:space="preserve">-El </w:t>
-            </w:r>
-            <w:r>
-              <w:t>usuario</w:t>
-            </w:r>
-            <w:r>
-              <w:t xml:space="preserve"> llena el formulario con los datos, una vez que el formulario esta completo, el usuario da </w:t>
-            </w:r>
-            <w:proofErr w:type="spellStart"/>
-            <w:r>
-              <w:t>click</w:t>
-            </w:r>
-            <w:proofErr w:type="spellEnd"/>
-            <w:r>
-              <w:t xml:space="preserve"> en el botón Crear Usuario</w:t>
-            </w:r>
-          </w:p>
-          <w:p>
-            <w:r>
-              <w:t>4</w:t>
-            </w:r>
-            <w:r>
-              <w:t>.</w:t>
-            </w:r>
-            <w:r>
-              <w:t>-El sistema comprueba la validez de los datos y se crea el nuevo usuario.</w:t>
-            </w:r>
-          </w:p>
-        </w:tc>
-      </w:tr>
-      <w:tr>
-        <w:tc>
-          <w:tcPr>
-            <w:tcW w:w="8728" w:type="dxa"/>
-            <w:gridSpan w:val="2"/>
-            <w:shd w:val="clear" w:color="auto" w:fill="F2F2F2" w:themeFill="background1" w:themeFillShade="F2"/>
-          </w:tcPr>
-          <w:p>
-            <w:pPr>
-              <w:rPr>
-                <w:b/>
-              </w:rPr>
-            </w:pPr>
-            <w:r>
-              <w:rPr>
-                <w:b/>
-              </w:rPr>
-              <w:t>Flujo Alternativo:</w:t>
-            </w:r>
-          </w:p>
-          <w:p>
-            <w:r>
-              <w:lastRenderedPageBreak/>
-              <w:t>1</w:t>
-            </w:r>
-            <w:r>
-              <w:t>.</w:t>
-            </w:r>
-            <w:r>
-              <w:t>-Debe ser un a</w:t>
-            </w:r>
-            <w:r>
-              <w:t>ctor perfil administrador de lo</w:t>
-            </w:r>
-            <w:r>
-              <w:t xml:space="preserve"> contrario no se le permitirá entrar a esta sección</w:t>
-            </w:r>
-            <w:r>
-              <w:t>.</w:t>
-            </w:r>
-          </w:p>
-          <w:p>
-            <w:r>
-              <w:t>2</w:t>
-            </w:r>
-            <w:r>
-              <w:t>.</w:t>
-            </w:r>
-            <w:r>
-              <w:t>-</w:t>
-            </w:r>
-            <w:r>
-              <w:rPr>
-                <w:rFonts w:ascii="Calibri" w:hAnsi="Calibri" w:cs="Calibri"/>
-                <w:color w:val="000000"/>
-                <w:sz w:val="21"/>
-                <w:szCs w:val="21"/>
-              </w:rPr>
-              <w:t xml:space="preserve"> El usuario cancela la operación y vuelve a la ventana anterior. </w:t>
-            </w:r>
-          </w:p>
-          <w:p>
-            <w:r>
-              <w:t>4a.- El sistema comprueba la validez de los datos proporcionados por el usuario, si los datos son incorrecto</w:t>
-            </w:r>
-            <w:r>
-              <w:t>s</w:t>
-            </w:r>
-            <w:r>
-              <w:t>, se avisa al actor de ellos permitiéndolos que los corrija.</w:t>
-            </w:r>
-          </w:p>
-          <w:p>
-            <w:r>
-              <w:t>4b.-Se verifica que el usuario que se intenta agregar no esté ya en la base de datos, con el fin de evitar duplicidad de usuarios.</w:t>
-            </w:r>
-          </w:p>
-        </w:tc>
-      </w:tr>
-      <w:tr>
-        <w:tc>
-          <w:tcPr>
-            <w:tcW w:w="8728" w:type="dxa"/>
-            <w:gridSpan w:val="2"/>
-            <w:shd w:val="clear" w:color="auto" w:fill="F2F2F2" w:themeFill="background1" w:themeFillShade="F2"/>
-          </w:tcPr>
-          <w:p>
-            <w:pPr>
-              <w:rPr>
-                <w:b/>
-              </w:rPr>
-            </w:pPr>
-            <w:r>
-              <w:rPr>
-                <w:b/>
-              </w:rPr>
-              <w:lastRenderedPageBreak/>
+              <w:t>a</w:t>
+            </w:r>
+            <w:r>
+              <w:t xml:space="preserve">.- El administrador puede invocar el caso de uso </w:t>
+            </w:r>
+            <w:r>
+              <w:rPr>
+                <w:b/>
+              </w:rPr>
+              <w:t>Modificar Usuario (</w:t>
+            </w:r>
+            <w:r>
+              <w:rPr>
+                <w:b/>
+              </w:rPr>
+              <w:t>CU14).</w:t>
+            </w:r>
+          </w:p>
+          <w:p>
+            <w:pPr>
+              <w:rPr>
+                <w:b/>
+              </w:rPr>
+            </w:pPr>
+            <w:r>
+              <w:t xml:space="preserve">3b.- El administrador puede Invocar el caso de uso </w:t>
+            </w:r>
+            <w:r>
+              <w:rPr>
+                <w:b/>
+              </w:rPr>
+              <w:t>Eliminar Usuario (CU15).</w:t>
+            </w:r>
+          </w:p>
+          <w:p>
+            <w:r>
+              <w:t xml:space="preserve">3c.- El administrador puede invocar el caso de uso </w:t>
+            </w:r>
+            <w:r>
+              <w:rPr>
+                <w:b/>
+              </w:rPr>
+              <w:t>Buscar Usuario (CU16).</w:t>
+            </w:r>
+          </w:p>
+        </w:tc>
+      </w:tr>
+      <w:tr>
+        <w:tc>
+          <w:tcPr>
+            <w:tcW w:w="8728" w:type="dxa"/>
+            <w:gridSpan w:val="2"/>
+            <w:shd w:val="clear" w:color="auto" w:fill="F2F2F2" w:themeFill="background1" w:themeFillShade="F2"/>
+          </w:tcPr>
+          <w:p>
+            <w:pPr>
+              <w:rPr>
+                <w:b/>
+              </w:rPr>
+            </w:pPr>
+            <w:r>
+              <w:rPr>
+                <w:b/>
+              </w:rPr>
               <w:t>Pos</w:t>
             </w:r>
             <w:r>
@@ -5267,7 +5353,7 @@
           </w:p>
           <w:p>
             <w:r>
-              <w:t>El usuario ya está dado de alta y puede acceder al sistema.</w:t>
+              <w:t>Permite al usuario ver a los usuarios actuales y empezar a buscar uno o realizar otras acciones con ellos.</w:t>
             </w:r>
           </w:p>
         </w:tc>
@@ -5279,11 +5365,13 @@
         <w:t>CU13</w:t>
       </w:r>
       <w:r>
-        <w:t>-Editar Usuario (Escenario).</w:t>
+        <w:t>-Agregar Usuario (Escenario).</w:t>
       </w:r>
       <w:r>
         <w:br/>
-        <w:t>Permite al administrador editar la información de cualquier usuario dado de alta en el sistema.</w:t>
+      </w:r>
+      <w:r>
+        <w:t>Pedirle toda la información a la persona para darlo de alta en el sistema y así la persona pueda empezar a usar los servicios de este mismo.</w:t>
       </w:r>
     </w:p>
     <w:tbl>
@@ -5324,7 +5412,7 @@
           </w:tcPr>
           <w:p>
             <w:r>
-              <w:t>Modificar Usuario</w:t>
+              <w:t>Agregar Usuario</w:t>
             </w:r>
           </w:p>
         </w:tc>
@@ -5388,7 +5476,7 @@
           </w:tcPr>
           <w:p>
             <w:r>
-              <w:t>19/04/2015</w:t>
+              <w:t>16/02/2015</w:t>
             </w:r>
           </w:p>
         </w:tc>
@@ -5415,7 +5503,31 @@
           </w:p>
           <w:p>
             <w:r>
-              <w:t>Permite al administrador editar la información de cualquier usuario dado de alta en el sistema.</w:t>
+              <w:t xml:space="preserve">Pedirle toda la información a la persona para </w:t>
+            </w:r>
+            <w:r>
+              <w:t>darlo de alta</w:t>
+            </w:r>
+            <w:r>
+              <w:t xml:space="preserve"> en el sistema </w:t>
+            </w:r>
+            <w:r>
+              <w:t xml:space="preserve">y </w:t>
+            </w:r>
+            <w:r>
+              <w:t>así</w:t>
+            </w:r>
+            <w:r>
+              <w:t xml:space="preserve"> </w:t>
+            </w:r>
+            <w:r>
+              <w:t>la persona pueda</w:t>
+            </w:r>
+            <w:r>
+              <w:t xml:space="preserve"> empezar a usar</w:t>
+            </w:r>
+            <w:r>
+              <w:t xml:space="preserve"> los servicios de este mismo.</w:t>
             </w:r>
           </w:p>
         </w:tc>
@@ -5468,11 +5580,6 @@
             </w:r>
           </w:p>
           <w:p>
-            <w:pPr>
-              <w:rPr>
-                <w:u w:val="single"/>
-              </w:rPr>
-            </w:pPr>
             <w:r>
               <w:t xml:space="preserve">Estar </w:t>
             </w:r>
@@ -5533,37 +5640,132 @@
           </w:p>
           <w:p>
             <w:r>
-              <w:t xml:space="preserve">1.-El </w:t>
+              <w:t>1.-El</w:t>
+            </w:r>
+            <w:r>
+              <w:t xml:space="preserve"> usuario</w:t>
+            </w:r>
+            <w:r>
+              <w:t xml:space="preserve"> ingresa </w:t>
+            </w:r>
+            <w:r>
+              <w:t>a la</w:t>
+            </w:r>
+            <w:r>
+              <w:t xml:space="preserve"> sección de </w:t>
+            </w:r>
+            <w:proofErr w:type="spellStart"/>
+            <w:r>
+              <w:t>content</w:t>
+            </w:r>
+            <w:proofErr w:type="spellEnd"/>
+            <w:r>
+              <w:t xml:space="preserve"> </w:t>
+            </w:r>
+            <w:proofErr w:type="spellStart"/>
+            <w:r>
+              <w:t>managent</w:t>
+            </w:r>
+            <w:proofErr w:type="spellEnd"/>
+            <w:r>
+              <w:t xml:space="preserve"> </w:t>
+            </w:r>
+            <w:proofErr w:type="spellStart"/>
+            <w:r>
+              <w:t>system</w:t>
+            </w:r>
+            <w:proofErr w:type="spellEnd"/>
+            <w:r>
+              <w:t xml:space="preserve"> y selecciona la opción “Agregar Usuario”, para ingresar los datos deseados.</w:t>
+            </w:r>
+          </w:p>
+          <w:p>
+            <w:r>
+              <w:t>2</w:t>
+            </w:r>
+            <w:r>
+              <w:t>.</w:t>
+            </w:r>
+            <w:r>
+              <w:t>-El sistema carga una ventana en el browser, y aparece un formulario con varios campos correspondientes según la vista seleccionada.</w:t>
+            </w:r>
+          </w:p>
+          <w:p>
+            <w:r>
+              <w:t>3</w:t>
+            </w:r>
+            <w:r>
+              <w:t>.</w:t>
+            </w:r>
+            <w:r>
+              <w:t xml:space="preserve">-El </w:t>
             </w:r>
             <w:r>
               <w:t>usuario</w:t>
             </w:r>
             <w:r>
-              <w:t xml:space="preserve"> ingresa a la sección de </w:t>
+              <w:t xml:space="preserve"> llena el formulario con los datos, una vez que el formulario esta completo, el usuario da </w:t>
             </w:r>
             <w:proofErr w:type="spellStart"/>
             <w:r>
-              <w:t>content</w:t>
+              <w:t>click</w:t>
             </w:r>
             <w:proofErr w:type="spellEnd"/>
             <w:r>
-              <w:t xml:space="preserve"> </w:t>
-            </w:r>
-            <w:proofErr w:type="spellStart"/>
-            <w:r>
-              <w:t>managent</w:t>
-            </w:r>
-            <w:proofErr w:type="spellEnd"/>
-            <w:r>
-              <w:t xml:space="preserve"> </w:t>
-            </w:r>
-            <w:proofErr w:type="spellStart"/>
-            <w:r>
-              <w:t>system</w:t>
-            </w:r>
-            <w:proofErr w:type="spellEnd"/>
-            <w:r>
-              <w:t xml:space="preserve"> y selecciona el usuario a editar.</w:t>
+              <w:t xml:space="preserve"> en el botón Crear Usuario</w:t>
+            </w:r>
+          </w:p>
+          <w:p>
+            <w:r>
+              <w:t>4</w:t>
+            </w:r>
+            <w:r>
+              <w:t>.</w:t>
+            </w:r>
+            <w:r>
+              <w:t>-El sistema comprueba la validez de los datos y se crea el nuevo usuario.</w:t>
+            </w:r>
+          </w:p>
+        </w:tc>
+      </w:tr>
+      <w:tr>
+        <w:tc>
+          <w:tcPr>
+            <w:tcW w:w="8728" w:type="dxa"/>
+            <w:gridSpan w:val="2"/>
+            <w:shd w:val="clear" w:color="auto" w:fill="F2F2F2" w:themeFill="background1" w:themeFillShade="F2"/>
+          </w:tcPr>
+          <w:p>
+            <w:pPr>
+              <w:rPr>
+                <w:b/>
+              </w:rPr>
+            </w:pPr>
+            <w:r>
+              <w:rPr>
+                <w:b/>
+              </w:rPr>
+              <w:t>Flujo Alternativo:</w:t>
+            </w:r>
+          </w:p>
+          <w:p>
+            <w:r>
+              <w:t>1</w:t>
+            </w:r>
+            <w:r>
+              <w:t>.</w:t>
+            </w:r>
+            <w:r>
+              <w:t>-Debe ser un a</w:t>
+            </w:r>
+            <w:r>
+              <w:t>ctor perfil administrador de lo</w:t>
+            </w:r>
+            <w:r>
+              <w:t xml:space="preserve"> contrario no se le permitirá entrar a esta sección</w:t>
+            </w:r>
+            <w:r>
+              <w:t>.</w:t>
             </w:r>
           </w:p>
           <w:p>
@@ -5574,118 +5776,32 @@
               <w:t>.</w:t>
             </w:r>
             <w:r>
-              <w:t>-El sistema carga una ventana en el browser, y aparece un formulario con varios campos correspondientes a la información de ese usuario seleccionado.</w:t>
-            </w:r>
-          </w:p>
-          <w:p>
-            <w:r>
-              <w:t>3</w:t>
-            </w:r>
-            <w:r>
-              <w:t>.</w:t>
-            </w:r>
-            <w:r>
-              <w:t>-E</w:t>
-            </w:r>
-            <w:r>
-              <w:t xml:space="preserve">l </w:t>
-            </w:r>
-            <w:r>
-              <w:t>usuario</w:t>
-            </w:r>
-            <w:r>
-              <w:t xml:space="preserve"> actualiza el formulario c</w:t>
-            </w:r>
-            <w:r>
-              <w:t xml:space="preserve">on los datos correspondientes, </w:t>
-            </w:r>
-            <w:r>
-              <w:t>una vez que el</w:t>
-            </w:r>
-            <w:r>
-              <w:t xml:space="preserve"> </w:t>
-            </w:r>
-            <w:r>
-              <w:t xml:space="preserve"> formulario esta completo, el usuario da </w:t>
-            </w:r>
-            <w:proofErr w:type="spellStart"/>
-            <w:r>
-              <w:t>click</w:t>
-            </w:r>
-            <w:proofErr w:type="spellEnd"/>
-            <w:r>
-              <w:t xml:space="preserve"> en el botón Guardar</w:t>
-            </w:r>
-          </w:p>
-          <w:p>
-            <w:r>
-              <w:t>4</w:t>
-            </w:r>
-            <w:r>
-              <w:t>.</w:t>
-            </w:r>
-            <w:r>
-              <w:t>-El sistema comprueba la validez de los datos y se guarda la nueva información.</w:t>
-            </w:r>
-          </w:p>
-        </w:tc>
-      </w:tr>
-      <w:tr>
-        <w:tc>
-          <w:tcPr>
-            <w:tcW w:w="8728" w:type="dxa"/>
-            <w:gridSpan w:val="2"/>
-            <w:shd w:val="clear" w:color="auto" w:fill="F2F2F2" w:themeFill="background1" w:themeFillShade="F2"/>
-          </w:tcPr>
-          <w:p>
-            <w:pPr>
-              <w:rPr>
-                <w:b/>
-              </w:rPr>
-            </w:pPr>
-            <w:r>
-              <w:rPr>
-                <w:b/>
-              </w:rPr>
-              <w:t>Flujo Alternativo:</w:t>
-            </w:r>
-          </w:p>
-          <w:p>
-            <w:r>
-              <w:t>1</w:t>
-            </w:r>
-            <w:r>
-              <w:t>.</w:t>
-            </w:r>
-            <w:r>
-              <w:t>-Debe ser un actor perfil administrador de lo contrario no se le permitirá entrar a esta sección.</w:t>
-            </w:r>
-          </w:p>
-          <w:p>
-            <w:r>
-              <w:t>2</w:t>
-            </w:r>
-            <w:r>
-              <w:t>.</w:t>
-            </w:r>
-            <w:r>
-              <w:t>-El usuario cancela la operación y vuelve a la ventana anterior.</w:t>
-            </w:r>
-          </w:p>
-          <w:p>
-            <w:r>
-              <w:t>4a.- El sistema comprueba la validez de los datos proporcionados por el usuario, si los datos son incorrecto, se avisa al actor de ellos permitiéndolos que los corrija.</w:t>
-            </w:r>
-          </w:p>
-          <w:p>
-            <w:r>
-              <w:t xml:space="preserve">4b.-En caso de que </w:t>
-            </w:r>
-            <w:r>
-              <w:t>se</w:t>
-            </w:r>
-            <w:r>
-              <w:t xml:space="preserve"> modifique el correo electrónico, se verifica que no exista en la base de datos</w:t>
+              <w:t>-</w:t>
+            </w:r>
+            <w:r>
+              <w:rPr>
+                <w:rFonts w:ascii="Calibri" w:hAnsi="Calibri" w:cs="Calibri"/>
+                <w:color w:val="000000"/>
+                <w:sz w:val="21"/>
+                <w:szCs w:val="21"/>
+              </w:rPr>
+              <w:t xml:space="preserve"> El usuario cancela la operación y vuelve a la ventana anterior. </w:t>
+            </w:r>
+          </w:p>
+          <w:p>
+            <w:r>
+              <w:t>4a.- El sistema comprueba la validez de los datos proporcionados por el usuario, si los datos son incorrecto</w:t>
+            </w:r>
+            <w:r>
+              <w:t>s</w:t>
+            </w:r>
+            <w:r>
+              <w:t>, se avisa al actor de ellos permitiéndolos que los corrija.</w:t>
+            </w:r>
+          </w:p>
+          <w:p>
+            <w:r>
+              <w:t>4b.-Se verifica que el usuario que se intenta agregar no esté ya en la base de datos, con el fin de evitar duplicidad de usuarios.</w:t>
             </w:r>
           </w:p>
         </w:tc>
@@ -5724,7 +5840,7 @@
           </w:p>
           <w:p>
             <w:r>
-              <w:t xml:space="preserve">El usuario ha sido modificado. </w:t>
+              <w:t>El usuario ya está dado de alta y puede acceder al sistema.</w:t>
             </w:r>
           </w:p>
         </w:tc>
@@ -5733,21 +5849,20 @@
     <w:p/>
     <w:p>
       <w:r>
-        <w:t>Con esto evitando la duplicidad de usuarios y que los usuarios registrados, puedan recuperar su cuenta)</w:t>
-      </w:r>
-    </w:p>
-    <w:p>
-      <w:r>
         <w:t>CU14</w:t>
       </w:r>
       <w:r>
-        <w:t xml:space="preserve">-Eliminar </w:t>
-      </w:r>
-      <w:r>
-        <w:t>Usuario (</w:t>
-      </w:r>
-      <w:r>
-        <w:t>Escenario).</w:t>
+        <w:t>-</w:t>
+      </w:r>
+      <w:r>
+        <w:t>Modificar</w:t>
+      </w:r>
+      <w:r>
+        <w:t xml:space="preserve"> Usuario (Escenario).</w:t>
+      </w:r>
+      <w:r>
+        <w:br/>
+        <w:t>Permite al administrador editar la información de cualquier usuario dado de alta en el sistema.</w:t>
       </w:r>
     </w:p>
     <w:tbl>
@@ -5777,6 +5892,7 @@
               <w:rPr>
                 <w:b/>
               </w:rPr>
+              <w:lastRenderedPageBreak/>
               <w:t>Nombre:</w:t>
             </w:r>
           </w:p>
@@ -5788,7 +5904,7 @@
           </w:tcPr>
           <w:p>
             <w:r>
-              <w:t>Eliminar Usuario</w:t>
+              <w:t>Modificar Usuario</w:t>
             </w:r>
           </w:p>
         </w:tc>
@@ -5809,7 +5925,6 @@
               <w:rPr>
                 <w:b/>
               </w:rPr>
-              <w:lastRenderedPageBreak/>
               <w:t>Autor:</w:t>
             </w:r>
           </w:p>
@@ -5853,7 +5968,7 @@
           </w:tcPr>
           <w:p>
             <w:r>
-              <w:t>21/04/2015</w:t>
+              <w:t>16/02/2015</w:t>
             </w:r>
           </w:p>
         </w:tc>
@@ -5880,7 +5995,7 @@
           </w:p>
           <w:p>
             <w:r>
-              <w:t>Permite al administrador eliminar un usuario en caso de que este haya sido de baja o por otras razones propias de la empresa.</w:t>
+              <w:t>Permite al administrador editar la información de cualquier usuario dado de alta en el sistema.</w:t>
             </w:r>
           </w:p>
         </w:tc>
@@ -5933,6 +6048,11 @@
             </w:r>
           </w:p>
           <w:p>
+            <w:pPr>
+              <w:rPr>
+                <w:u w:val="single"/>
+              </w:rPr>
+            </w:pPr>
             <w:r>
               <w:t xml:space="preserve">Estar </w:t>
             </w:r>
@@ -5942,7 +6062,7 @@
             </w:r>
             <w:proofErr w:type="spellEnd"/>
             <w:r>
-              <w:t xml:space="preserve"> en el sistema y tener acceso al </w:t>
+              <w:t xml:space="preserve"> en el sistema, tener acceso al </w:t>
             </w:r>
             <w:proofErr w:type="spellStart"/>
             <w:r>
@@ -5966,97 +6086,152 @@
             </w:r>
             <w:proofErr w:type="spellEnd"/>
             <w:r>
+              <w:t xml:space="preserve"> y antes se debió de ver ejecutado el caso de uso </w:t>
+            </w:r>
+            <w:r>
+              <w:rPr>
+                <w:b/>
+              </w:rPr>
+              <w:t xml:space="preserve">Consultar </w:t>
+            </w:r>
+            <w:proofErr w:type="gramStart"/>
+            <w:r>
+              <w:rPr>
+                <w:b/>
+              </w:rPr>
+              <w:t>Usuarios(</w:t>
+            </w:r>
+            <w:proofErr w:type="gramEnd"/>
+            <w:r>
+              <w:rPr>
+                <w:b/>
+              </w:rPr>
+              <w:t>CU12</w:t>
+            </w:r>
+            <w:r>
+              <w:rPr>
+                <w:b/>
+              </w:rPr>
+              <w:t>).</w:t>
+            </w:r>
+          </w:p>
+        </w:tc>
+      </w:tr>
+      <w:tr>
+        <w:tc>
+          <w:tcPr>
+            <w:tcW w:w="8728" w:type="dxa"/>
+            <w:gridSpan w:val="2"/>
+            <w:shd w:val="clear" w:color="auto" w:fill="F2F2F2" w:themeFill="background1" w:themeFillShade="F2"/>
+          </w:tcPr>
+          <w:p>
+            <w:pPr>
+              <w:rPr>
+                <w:b/>
+              </w:rPr>
+            </w:pPr>
+            <w:r>
+              <w:rPr>
+                <w:b/>
+              </w:rPr>
+              <w:t>Flujo Normal:</w:t>
+            </w:r>
+          </w:p>
+          <w:p>
+            <w:r>
+              <w:t xml:space="preserve">1.-El </w:t>
+            </w:r>
+            <w:r>
+              <w:t>usuario</w:t>
+            </w:r>
+            <w:r>
+              <w:t xml:space="preserve"> ingresa a la sección de </w:t>
+            </w:r>
+            <w:proofErr w:type="spellStart"/>
+            <w:r>
+              <w:t>content</w:t>
+            </w:r>
+            <w:proofErr w:type="spellEnd"/>
+            <w:r>
+              <w:t xml:space="preserve"> </w:t>
+            </w:r>
+            <w:proofErr w:type="spellStart"/>
+            <w:r>
+              <w:t>managent</w:t>
+            </w:r>
+            <w:proofErr w:type="spellEnd"/>
+            <w:r>
+              <w:t xml:space="preserve"> </w:t>
+            </w:r>
+            <w:proofErr w:type="spellStart"/>
+            <w:r>
+              <w:t>system</w:t>
+            </w:r>
+            <w:proofErr w:type="spellEnd"/>
+            <w:r>
+              <w:t xml:space="preserve"> y selecciona el usuario a editar.</w:t>
+            </w:r>
+          </w:p>
+          <w:p>
+            <w:r>
+              <w:t>2</w:t>
+            </w:r>
+            <w:r>
               <w:t>.</w:t>
             </w:r>
-          </w:p>
-        </w:tc>
-      </w:tr>
-      <w:tr>
-        <w:tc>
-          <w:tcPr>
-            <w:tcW w:w="8728" w:type="dxa"/>
-            <w:gridSpan w:val="2"/>
-            <w:shd w:val="clear" w:color="auto" w:fill="F2F2F2" w:themeFill="background1" w:themeFillShade="F2"/>
-          </w:tcPr>
-          <w:p>
-            <w:pPr>
-              <w:rPr>
-                <w:b/>
-              </w:rPr>
-            </w:pPr>
-            <w:r>
-              <w:rPr>
-                <w:b/>
-              </w:rPr>
-              <w:t>Flujo Normal:</w:t>
-            </w:r>
-          </w:p>
-          <w:p>
-            <w:r>
-              <w:t xml:space="preserve">1.-El </w:t>
+            <w:r>
+              <w:t>-El sistema carga una ventana en el browser, y aparece un formulario con varios campos correspondientes a la información de ese usuario seleccionado.</w:t>
+            </w:r>
+          </w:p>
+          <w:p>
+            <w:r>
+              <w:t>3</w:t>
+            </w:r>
+            <w:r>
+              <w:t>.</w:t>
+            </w:r>
+            <w:r>
+              <w:t>-E</w:t>
+            </w:r>
+            <w:r>
+              <w:t xml:space="preserve">l </w:t>
             </w:r>
             <w:r>
               <w:t>usuario</w:t>
             </w:r>
             <w:r>
-              <w:t xml:space="preserve"> ingresa a la sección de </w:t>
+              <w:t xml:space="preserve"> actualiza el formulario c</w:t>
+            </w:r>
+            <w:r>
+              <w:t xml:space="preserve">on los datos correspondientes, </w:t>
+            </w:r>
+            <w:r>
+              <w:t>una vez que el</w:t>
+            </w:r>
+            <w:r>
+              <w:t xml:space="preserve"> </w:t>
+            </w:r>
+            <w:r>
+              <w:t xml:space="preserve"> formulario esta completo, el usuario da </w:t>
             </w:r>
             <w:proofErr w:type="spellStart"/>
             <w:r>
-              <w:t>content</w:t>
+              <w:t>click</w:t>
             </w:r>
             <w:proofErr w:type="spellEnd"/>
             <w:r>
-              <w:t xml:space="preserve"> </w:t>
-            </w:r>
-            <w:proofErr w:type="spellStart"/>
-            <w:r>
-              <w:t>managent</w:t>
-            </w:r>
-            <w:proofErr w:type="spellEnd"/>
-            <w:r>
-              <w:t xml:space="preserve"> </w:t>
-            </w:r>
-            <w:proofErr w:type="spellStart"/>
-            <w:r>
-              <w:t>system</w:t>
-            </w:r>
-            <w:proofErr w:type="spellEnd"/>
-            <w:r>
-              <w:t xml:space="preserve"> y selecciona el usuario a eliminar.</w:t>
-            </w:r>
-          </w:p>
-          <w:p>
-            <w:r>
-              <w:t xml:space="preserve">2.-El sistema carga una ventana en el browser, y aparece </w:t>
-            </w:r>
-            <w:r>
-              <w:t xml:space="preserve">un </w:t>
-            </w:r>
-            <w:r>
-              <w:t>aviso respecto a la eliminación.</w:t>
-            </w:r>
-          </w:p>
-          <w:p>
-            <w:r>
-              <w:t xml:space="preserve">3.-El </w:t>
-            </w:r>
-            <w:r>
-              <w:t xml:space="preserve">usuario </w:t>
-            </w:r>
-            <w:r>
-              <w:t>selecciona eliminar.</w:t>
-            </w:r>
-          </w:p>
-          <w:p>
-            <w:r>
-              <w:t xml:space="preserve">4.-El sistema elimina al usuario y regresa </w:t>
-            </w:r>
-            <w:r>
-              <w:t>a la</w:t>
-            </w:r>
-            <w:r>
-              <w:t xml:space="preserve"> ventana con los usuarios actualizados.</w:t>
+              <w:t xml:space="preserve"> en el botón Guardar</w:t>
+            </w:r>
+          </w:p>
+          <w:p>
+            <w:r>
+              <w:t>4</w:t>
+            </w:r>
+            <w:r>
+              <w:t>.</w:t>
+            </w:r>
+            <w:r>
+              <w:t>-El sistema comprueba la validez de los datos y se guarda la nueva información.</w:t>
             </w:r>
           </w:p>
         </w:tc>
@@ -6083,12 +6258,40 @@
           </w:p>
           <w:p>
             <w:r>
-              <w:t>1-Debe ser un actor perfil administrador de lo contrario no se le permitirá entrar a esta sección.</w:t>
-            </w:r>
-          </w:p>
-          <w:p>
-            <w:r>
-              <w:t>2-el actor cancela la operación y vuelve a la ventana anterior.</w:t>
+              <w:t>1</w:t>
+            </w:r>
+            <w:r>
+              <w:t>.</w:t>
+            </w:r>
+            <w:r>
+              <w:t>-Debe ser un actor perfil administrador de lo contrario no se le permitirá entrar a esta sección.</w:t>
+            </w:r>
+          </w:p>
+          <w:p>
+            <w:r>
+              <w:t>2</w:t>
+            </w:r>
+            <w:r>
+              <w:t>.</w:t>
+            </w:r>
+            <w:r>
+              <w:t>-El usuario cancela la operación y vuelve a la ventana anterior.</w:t>
+            </w:r>
+          </w:p>
+          <w:p>
+            <w:r>
+              <w:t>4a.- El sistema comprueba la validez de los datos proporcionados por el usuario, si los datos son incorrecto, se avisa al actor de ellos permitiéndolos que los corrija.</w:t>
+            </w:r>
+          </w:p>
+          <w:p>
+            <w:r>
+              <w:t xml:space="preserve">4b.-En caso de que </w:t>
+            </w:r>
+            <w:r>
+              <w:t>se</w:t>
+            </w:r>
+            <w:r>
+              <w:t xml:space="preserve"> modifique el correo electrónico, se verifica que no exista en la base de datos</w:t>
             </w:r>
           </w:p>
         </w:tc>
@@ -6127,7 +6330,7 @@
           </w:p>
           <w:p>
             <w:r>
-              <w:t>Se elimina al usuario del sistema y este ya no puede acceder al sistema.</w:t>
+              <w:t xml:space="preserve">El usuario ha sido modificado. </w:t>
             </w:r>
           </w:p>
         </w:tc>
@@ -6136,10 +6339,15 @@
     <w:p/>
     <w:p>
       <w:r>
+        <w:t>Con esto evitando la duplicidad de usuarios y que los usuarios registrados, puedan recuperar su cuenta)</w:t>
+      </w:r>
+    </w:p>
+    <w:p>
+      <w:r>
         <w:t>CU15</w:t>
       </w:r>
       <w:r>
-        <w:t xml:space="preserve">-Buscar </w:t>
+        <w:t xml:space="preserve">-Eliminar </w:t>
       </w:r>
       <w:r>
         <w:t>Usuario (</w:t>
@@ -6186,7 +6394,7 @@
           </w:tcPr>
           <w:p>
             <w:r>
-              <w:t>Buscar Usuario</w:t>
+              <w:t>Eliminar Usuario</w:t>
             </w:r>
           </w:p>
         </w:tc>
@@ -6250,7 +6458,7 @@
           </w:tcPr>
           <w:p>
             <w:r>
-              <w:t>19/04/2015</w:t>
+              <w:t>16/02/2015</w:t>
             </w:r>
           </w:p>
         </w:tc>
@@ -6277,6 +6485,435 @@
           </w:p>
           <w:p>
             <w:r>
+              <w:t>Permite al administrador eliminar un usuario en caso de que este haya sido de baja o por otras razones propias de la empresa.</w:t>
+            </w:r>
+          </w:p>
+        </w:tc>
+      </w:tr>
+      <w:tr>
+        <w:tc>
+          <w:tcPr>
+            <w:tcW w:w="8728" w:type="dxa"/>
+            <w:gridSpan w:val="2"/>
+            <w:shd w:val="clear" w:color="auto" w:fill="F2F2F2" w:themeFill="background1" w:themeFillShade="F2"/>
+          </w:tcPr>
+          <w:p>
+            <w:pPr>
+              <w:rPr>
+                <w:b/>
+              </w:rPr>
+            </w:pPr>
+            <w:r>
+              <w:rPr>
+                <w:b/>
+              </w:rPr>
+              <w:t>Actores:</w:t>
+            </w:r>
+          </w:p>
+          <w:p>
+            <w:r>
+              <w:t>Administrador</w:t>
+            </w:r>
+          </w:p>
+        </w:tc>
+      </w:tr>
+      <w:tr>
+        <w:tc>
+          <w:tcPr>
+            <w:tcW w:w="8728" w:type="dxa"/>
+            <w:gridSpan w:val="2"/>
+            <w:shd w:val="clear" w:color="auto" w:fill="F2F2F2" w:themeFill="background1" w:themeFillShade="F2"/>
+          </w:tcPr>
+          <w:p>
+            <w:pPr>
+              <w:rPr>
+                <w:b/>
+              </w:rPr>
+            </w:pPr>
+            <w:r>
+              <w:rPr>
+                <w:b/>
+              </w:rPr>
+              <w:t>Precondiciones:</w:t>
+            </w:r>
+          </w:p>
+          <w:p>
+            <w:r>
+              <w:t xml:space="preserve">Estar </w:t>
+            </w:r>
+            <w:proofErr w:type="spellStart"/>
+            <w:r>
+              <w:t>logueado</w:t>
+            </w:r>
+            <w:proofErr w:type="spellEnd"/>
+            <w:r>
+              <w:t xml:space="preserve"> en el sistema, tener acceso al </w:t>
+            </w:r>
+            <w:proofErr w:type="spellStart"/>
+            <w:r>
+              <w:t>content</w:t>
+            </w:r>
+            <w:proofErr w:type="spellEnd"/>
+            <w:r>
+              <w:t xml:space="preserve"> </w:t>
+            </w:r>
+            <w:proofErr w:type="spellStart"/>
+            <w:r>
+              <w:t>managent</w:t>
+            </w:r>
+            <w:proofErr w:type="spellEnd"/>
+            <w:r>
+              <w:t xml:space="preserve"> </w:t>
+            </w:r>
+            <w:proofErr w:type="spellStart"/>
+            <w:r>
+              <w:t>system</w:t>
+            </w:r>
+            <w:proofErr w:type="spellEnd"/>
+            <w:r>
+              <w:t xml:space="preserve"> y antes se debió de ver ejecutado el caso de uso </w:t>
+            </w:r>
+            <w:r>
+              <w:rPr>
+                <w:b/>
+              </w:rPr>
+              <w:t xml:space="preserve">Consultar </w:t>
+            </w:r>
+            <w:proofErr w:type="gramStart"/>
+            <w:r>
+              <w:rPr>
+                <w:b/>
+              </w:rPr>
+              <w:t>Usuarios(</w:t>
+            </w:r>
+            <w:proofErr w:type="gramEnd"/>
+            <w:r>
+              <w:rPr>
+                <w:b/>
+              </w:rPr>
+              <w:t>CU12</w:t>
+            </w:r>
+            <w:r>
+              <w:rPr>
+                <w:b/>
+              </w:rPr>
+              <w:t>).</w:t>
+            </w:r>
+          </w:p>
+        </w:tc>
+      </w:tr>
+      <w:tr>
+        <w:tc>
+          <w:tcPr>
+            <w:tcW w:w="8728" w:type="dxa"/>
+            <w:gridSpan w:val="2"/>
+            <w:shd w:val="clear" w:color="auto" w:fill="F2F2F2" w:themeFill="background1" w:themeFillShade="F2"/>
+          </w:tcPr>
+          <w:p>
+            <w:pPr>
+              <w:rPr>
+                <w:b/>
+              </w:rPr>
+            </w:pPr>
+            <w:r>
+              <w:rPr>
+                <w:b/>
+              </w:rPr>
+              <w:t>Flujo Normal:</w:t>
+            </w:r>
+          </w:p>
+          <w:p>
+            <w:r>
+              <w:t xml:space="preserve">1.-El </w:t>
+            </w:r>
+            <w:r>
+              <w:t>usuario</w:t>
+            </w:r>
+            <w:r>
+              <w:t xml:space="preserve"> ingresa a la sección de </w:t>
+            </w:r>
+            <w:proofErr w:type="spellStart"/>
+            <w:r>
+              <w:t>content</w:t>
+            </w:r>
+            <w:proofErr w:type="spellEnd"/>
+            <w:r>
+              <w:t xml:space="preserve"> </w:t>
+            </w:r>
+            <w:proofErr w:type="spellStart"/>
+            <w:r>
+              <w:t>managent</w:t>
+            </w:r>
+            <w:proofErr w:type="spellEnd"/>
+            <w:r>
+              <w:t xml:space="preserve"> </w:t>
+            </w:r>
+            <w:proofErr w:type="spellStart"/>
+            <w:r>
+              <w:t>system</w:t>
+            </w:r>
+            <w:proofErr w:type="spellEnd"/>
+            <w:r>
+              <w:t xml:space="preserve"> y selecciona el usuario a </w:t>
+            </w:r>
+            <w:r>
+              <w:lastRenderedPageBreak/>
+              <w:t>eliminar.</w:t>
+            </w:r>
+          </w:p>
+          <w:p>
+            <w:r>
+              <w:t xml:space="preserve">2.-El sistema carga una ventana en el browser, y aparece </w:t>
+            </w:r>
+            <w:r>
+              <w:t xml:space="preserve">un </w:t>
+            </w:r>
+            <w:r>
+              <w:t>aviso respecto a la eliminación.</w:t>
+            </w:r>
+          </w:p>
+          <w:p>
+            <w:r>
+              <w:t xml:space="preserve">3.-El </w:t>
+            </w:r>
+            <w:r>
+              <w:t xml:space="preserve">usuario </w:t>
+            </w:r>
+            <w:r>
+              <w:t>selecciona eliminar.</w:t>
+            </w:r>
+          </w:p>
+          <w:p>
+            <w:r>
+              <w:t xml:space="preserve">4.-El sistema elimina al usuario y regresa </w:t>
+            </w:r>
+            <w:r>
+              <w:t>a la</w:t>
+            </w:r>
+            <w:r>
+              <w:t xml:space="preserve"> ventana con los usuarios actualizados.</w:t>
+            </w:r>
+          </w:p>
+        </w:tc>
+      </w:tr>
+      <w:tr>
+        <w:tc>
+          <w:tcPr>
+            <w:tcW w:w="8728" w:type="dxa"/>
+            <w:gridSpan w:val="2"/>
+            <w:shd w:val="clear" w:color="auto" w:fill="F2F2F2" w:themeFill="background1" w:themeFillShade="F2"/>
+          </w:tcPr>
+          <w:p>
+            <w:pPr>
+              <w:rPr>
+                <w:b/>
+              </w:rPr>
+            </w:pPr>
+            <w:r>
+              <w:rPr>
+                <w:b/>
+              </w:rPr>
+              <w:lastRenderedPageBreak/>
+              <w:t>Flujo Alternativo:</w:t>
+            </w:r>
+          </w:p>
+          <w:p>
+            <w:r>
+              <w:t>1-Debe ser un actor perfil administrador de lo contrario no se le permitirá entrar a esta sección.</w:t>
+            </w:r>
+          </w:p>
+          <w:p>
+            <w:r>
+              <w:t>2-el actor cancela la operación y vuelve a la ventana anterior.</w:t>
+            </w:r>
+          </w:p>
+        </w:tc>
+      </w:tr>
+      <w:tr>
+        <w:tc>
+          <w:tcPr>
+            <w:tcW w:w="8728" w:type="dxa"/>
+            <w:gridSpan w:val="2"/>
+            <w:shd w:val="clear" w:color="auto" w:fill="F2F2F2" w:themeFill="background1" w:themeFillShade="F2"/>
+          </w:tcPr>
+          <w:p>
+            <w:pPr>
+              <w:rPr>
+                <w:b/>
+              </w:rPr>
+            </w:pPr>
+            <w:r>
+              <w:rPr>
+                <w:b/>
+              </w:rPr>
+              <w:t>Pos</w:t>
+            </w:r>
+            <w:r>
+              <w:rPr>
+                <w:b/>
+              </w:rPr>
+              <w:t>t-</w:t>
+            </w:r>
+            <w:r>
+              <w:rPr>
+                <w:b/>
+              </w:rPr>
+              <w:t>condiciones:</w:t>
+            </w:r>
+          </w:p>
+          <w:p>
+            <w:r>
+              <w:t>Se elimina al usuario del sistema y este ya no puede acceder al sistema.</w:t>
+            </w:r>
+          </w:p>
+        </w:tc>
+      </w:tr>
+    </w:tbl>
+    <w:p/>
+    <w:p/>
+    <w:p>
+      <w:r>
+        <w:t>CU16</w:t>
+      </w:r>
+      <w:r>
+        <w:t xml:space="preserve">-Buscar </w:t>
+      </w:r>
+      <w:r>
+        <w:t>Usuario (</w:t>
+      </w:r>
+      <w:r>
+        <w:t>Escenario).</w:t>
+      </w:r>
+    </w:p>
+    <w:tbl>
+      <w:tblPr>
+        <w:tblStyle w:val="Tablaconcuadrcula"/>
+        <w:tblW w:w="0" w:type="auto"/>
+        <w:tblInd w:w="250" w:type="dxa"/>
+        <w:tblLook w:val="04A0"/>
+      </w:tblPr>
+      <w:tblGrid>
+        <w:gridCol w:w="1843"/>
+        <w:gridCol w:w="6885"/>
+      </w:tblGrid>
+      <w:tr>
+        <w:tc>
+          <w:tcPr>
+            <w:tcW w:w="1843" w:type="dxa"/>
+            <w:shd w:val="clear" w:color="auto" w:fill="D6E3BC" w:themeFill="accent3" w:themeFillTint="66"/>
+          </w:tcPr>
+          <w:p>
+            <w:pPr>
+              <w:rPr>
+                <w:b/>
+              </w:rPr>
+            </w:pPr>
+            <w:r>
+              <w:rPr>
+                <w:b/>
+              </w:rPr>
+              <w:t>Nombre:</w:t>
+            </w:r>
+          </w:p>
+        </w:tc>
+        <w:tc>
+          <w:tcPr>
+            <w:tcW w:w="6885" w:type="dxa"/>
+            <w:shd w:val="clear" w:color="auto" w:fill="FDE9D9" w:themeFill="accent6" w:themeFillTint="33"/>
+          </w:tcPr>
+          <w:p>
+            <w:r>
+              <w:t>Buscar Usuario</w:t>
+            </w:r>
+          </w:p>
+        </w:tc>
+      </w:tr>
+      <w:tr>
+        <w:tc>
+          <w:tcPr>
+            <w:tcW w:w="1843" w:type="dxa"/>
+            <w:shd w:val="clear" w:color="auto" w:fill="D6E3BC" w:themeFill="accent3" w:themeFillTint="66"/>
+          </w:tcPr>
+          <w:p>
+            <w:pPr>
+              <w:rPr>
+                <w:b/>
+              </w:rPr>
+            </w:pPr>
+            <w:r>
+              <w:rPr>
+                <w:b/>
+              </w:rPr>
+              <w:t>Autor:</w:t>
+            </w:r>
+          </w:p>
+        </w:tc>
+        <w:tc>
+          <w:tcPr>
+            <w:tcW w:w="6885" w:type="dxa"/>
+            <w:shd w:val="clear" w:color="auto" w:fill="FDE9D9" w:themeFill="accent6" w:themeFillTint="33"/>
+          </w:tcPr>
+          <w:p>
+            <w:r>
+              <w:t>Daniel Paredes</w:t>
+            </w:r>
+          </w:p>
+        </w:tc>
+      </w:tr>
+      <w:tr>
+        <w:tc>
+          <w:tcPr>
+            <w:tcW w:w="1843" w:type="dxa"/>
+            <w:shd w:val="clear" w:color="auto" w:fill="D6E3BC" w:themeFill="accent3" w:themeFillTint="66"/>
+          </w:tcPr>
+          <w:p>
+            <w:pPr>
+              <w:rPr>
+                <w:b/>
+              </w:rPr>
+            </w:pPr>
+            <w:r>
+              <w:rPr>
+                <w:b/>
+              </w:rPr>
+              <w:t>Fecha:</w:t>
+            </w:r>
+          </w:p>
+        </w:tc>
+        <w:tc>
+          <w:tcPr>
+            <w:tcW w:w="6885" w:type="dxa"/>
+            <w:shd w:val="clear" w:color="auto" w:fill="FDE9D9" w:themeFill="accent6" w:themeFillTint="33"/>
+          </w:tcPr>
+          <w:p>
+            <w:r>
+              <w:t>16/02/2015</w:t>
+            </w:r>
+          </w:p>
+        </w:tc>
+      </w:tr>
+      <w:tr>
+        <w:tc>
+          <w:tcPr>
+            <w:tcW w:w="8728" w:type="dxa"/>
+            <w:gridSpan w:val="2"/>
+            <w:shd w:val="clear" w:color="auto" w:fill="F2F2F2" w:themeFill="background1" w:themeFillShade="F2"/>
+          </w:tcPr>
+          <w:p>
+            <w:pPr>
+              <w:rPr>
+                <w:b/>
+              </w:rPr>
+            </w:pPr>
+            <w:r>
+              <w:rPr>
+                <w:b/>
+              </w:rPr>
+              <w:t>Descripción:</w:t>
+            </w:r>
+          </w:p>
+          <w:p>
+            <w:r>
               <w:t>Permite al administrador tener la manera de buscar a los usuarios mediante una caja de búsqueda.</w:t>
             </w:r>
           </w:p>
@@ -6351,7 +6988,7 @@
             </w:r>
             <w:proofErr w:type="spellEnd"/>
             <w:r>
-              <w:t xml:space="preserve"> en el sistema y tener acceso al </w:t>
+              <w:t xml:space="preserve"> en el sistema, tener acceso al </w:t>
             </w:r>
             <w:proofErr w:type="spellStart"/>
             <w:r>
@@ -6375,7 +7012,33 @@
             </w:r>
             <w:proofErr w:type="spellEnd"/>
             <w:r>
-              <w:t>.</w:t>
+              <w:t xml:space="preserve"> y antes se debió de ver ejecutado el caso de uso </w:t>
+            </w:r>
+            <w:r>
+              <w:rPr>
+                <w:b/>
+              </w:rPr>
+              <w:t xml:space="preserve">Consultar </w:t>
+            </w:r>
+            <w:proofErr w:type="gramStart"/>
+            <w:r>
+              <w:rPr>
+                <w:b/>
+              </w:rPr>
+              <w:t>Usuarios(</w:t>
+            </w:r>
+            <w:proofErr w:type="gramEnd"/>
+            <w:r>
+              <w:rPr>
+                <w:b/>
+              </w:rPr>
+              <w:t>CU12</w:t>
+            </w:r>
+            <w:r>
+              <w:rPr>
+                <w:b/>
+              </w:rPr>
+              <w:t>).</w:t>
             </w:r>
           </w:p>
         </w:tc>

</xml_diff>